<commit_message>
some changes to the afer test document
</commit_message>
<xml_diff>
--- a/testDocument/Afer FeatureTest.docx
+++ b/testDocument/Afer FeatureTest.docx
@@ -502,15 +502,7 @@
               <w:jc w:val="center"/>
             </w:pPr>
             <w:r>
-              <w:t>Program prints any (</w:t>
-            </w:r>
-            <w:proofErr w:type="gramStart"/>
-            <w:r>
-              <w:t>x,y</w:t>
-            </w:r>
-            <w:proofErr w:type="gramEnd"/>
-            <w:r>
-              <w:t>) location to the console</w:t>
+              <w:t>Program prints any (x,y) location to the console</w:t>
             </w:r>
           </w:p>
         </w:tc>
@@ -561,7 +553,37 @@
           </w:tcPr>
           <w:p>
             <w:r>
-              <w:t>TBD</w:t>
+              <w:t>exact (x</w:t>
+            </w:r>
+            <w:r>
+              <w:rPr>
+                <w:rFonts w:cstheme="minorHAnsi"/>
+              </w:rPr>
+              <w:t>±</w:t>
+            </w:r>
+            <w:r>
+              <w:rPr>
+                <w:rFonts w:cstheme="minorHAnsi"/>
+              </w:rPr>
+              <w:t>1</w:t>
+            </w:r>
+            <w:r>
+              <w:t>,y</w:t>
+            </w:r>
+            <w:r>
+              <w:rPr>
+                <w:rFonts w:cstheme="minorHAnsi"/>
+              </w:rPr>
+              <w:t>±</w:t>
+            </w:r>
+            <w:r>
+              <w:rPr>
+                <w:rFonts w:cstheme="minorHAnsi"/>
+              </w:rPr>
+              <w:t>1</w:t>
+            </w:r>
+            <w:r>
+              <w:t>) locations of the balls</w:t>
             </w:r>
           </w:p>
         </w:tc>

</xml_diff>